<commit_message>
The weeknd video leyenda
</commit_message>
<xml_diff>
--- a/Diseño (olga)/TAREA UT2 Accesibilidad web.docx
+++ b/Diseño (olga)/TAREA UT2 Accesibilidad web.docx
@@ -343,8 +343,120 @@
           <w:szCs w:val="24"/>
         </w:rPr>
       </w:pPr>
-      <w:bookmarkStart w:id="0" w:name="_GoBack"/>
-      <w:bookmarkEnd w:id="0"/>
+      <w:r>
+        <w:rPr>
+          <w:rFonts w:ascii="Arial Narrow" w:hAnsi="Arial Narrow"/>
+          <w:sz w:val="24"/>
+          <w:szCs w:val="24"/>
+        </w:rPr>
+        <w:t xml:space="preserve">Grado de cumplimiento de las pautas de accesibilidad WCAG: </w:t>
+      </w:r>
+    </w:p>
+    <w:p>
+      <w:pPr>
+        <w:pStyle w:val="Prrafodelista"/>
+        <w:rPr>
+          <w:rFonts w:ascii="Arial Narrow" w:hAnsi="Arial Narrow"/>
+          <w:sz w:val="24"/>
+          <w:szCs w:val="24"/>
+        </w:rPr>
+      </w:pPr>
+      <w:r>
+        <w:rPr>
+          <w:rFonts w:ascii="Arial Narrow" w:hAnsi="Arial Narrow"/>
+          <w:sz w:val="24"/>
+          <w:szCs w:val="24"/>
+        </w:rPr>
+        <w:t>-ONCE tiene un grado de conformidad “A</w:t>
+      </w:r>
+      <w:r>
+        <w:rPr>
+          <w:rFonts w:ascii="Arial Narrow" w:hAnsi="Arial Narrow"/>
+          <w:sz w:val="24"/>
+          <w:szCs w:val="24"/>
+        </w:rPr>
+        <w:t>AA</w:t>
+      </w:r>
+      <w:r>
+        <w:rPr>
+          <w:rFonts w:ascii="Arial Narrow" w:hAnsi="Arial Narrow"/>
+          <w:sz w:val="24"/>
+          <w:szCs w:val="24"/>
+        </w:rPr>
+        <w:t>”</w:t>
+      </w:r>
+    </w:p>
+    <w:p>
+      <w:pPr>
+        <w:pStyle w:val="Prrafodelista"/>
+        <w:rPr>
+          <w:rFonts w:ascii="Arial Narrow" w:hAnsi="Arial Narrow"/>
+          <w:sz w:val="24"/>
+          <w:szCs w:val="24"/>
+        </w:rPr>
+      </w:pPr>
+      <w:r>
+        <w:rPr>
+          <w:rFonts w:ascii="Arial Narrow" w:hAnsi="Arial Narrow"/>
+          <w:sz w:val="24"/>
+          <w:szCs w:val="24"/>
+        </w:rPr>
+        <w:t>-</w:t>
+      </w:r>
+      <w:proofErr w:type="spellStart"/>
+      <w:r>
+        <w:rPr>
+          <w:rFonts w:ascii="Arial Narrow" w:hAnsi="Arial Narrow"/>
+          <w:sz w:val="24"/>
+          <w:szCs w:val="24"/>
+        </w:rPr>
+        <w:t>Astursalud</w:t>
+      </w:r>
+      <w:proofErr w:type="spellEnd"/>
+      <w:r>
+        <w:rPr>
+          <w:rFonts w:ascii="Arial Narrow" w:hAnsi="Arial Narrow"/>
+          <w:sz w:val="24"/>
+          <w:szCs w:val="24"/>
+        </w:rPr>
+        <w:t xml:space="preserve"> tiene un grado de conformidad “AAA”</w:t>
+      </w:r>
+    </w:p>
+    <w:p>
+      <w:pPr>
+        <w:pStyle w:val="Prrafodelista"/>
+        <w:rPr>
+          <w:rFonts w:ascii="Arial Narrow" w:hAnsi="Arial Narrow"/>
+          <w:sz w:val="24"/>
+          <w:szCs w:val="24"/>
+        </w:rPr>
+      </w:pPr>
+      <w:r>
+        <w:rPr>
+          <w:rFonts w:ascii="Arial Narrow" w:hAnsi="Arial Narrow"/>
+          <w:sz w:val="24"/>
+          <w:szCs w:val="24"/>
+        </w:rPr>
+        <w:t>-</w:t>
+      </w:r>
+      <w:proofErr w:type="spellStart"/>
+      <w:r>
+        <w:rPr>
+          <w:rFonts w:ascii="Arial Narrow" w:hAnsi="Arial Narrow"/>
+          <w:sz w:val="24"/>
+          <w:szCs w:val="24"/>
+        </w:rPr>
+        <w:t>Cruzroja</w:t>
+      </w:r>
+      <w:proofErr w:type="spellEnd"/>
+      <w:r>
+        <w:rPr>
+          <w:rFonts w:ascii="Arial Narrow" w:hAnsi="Arial Narrow"/>
+          <w:sz w:val="24"/>
+          <w:szCs w:val="24"/>
+        </w:rPr>
+        <w:t xml:space="preserve"> tiene un grado de conformidad “AAA”</w:t>
+      </w:r>
     </w:p>
     <w:p>
       <w:pPr>
@@ -657,6 +769,7 @@
       <w:pPr>
         <w:ind w:firstLine="708"/>
         <w:rPr>
+          <w:rStyle w:val="Hipervnculo"/>
           <w:rFonts w:ascii="Arial Narrow" w:hAnsi="Arial Narrow"/>
           <w:sz w:val="24"/>
           <w:szCs w:val="24"/>
@@ -670,27 +783,378 @@
             <w:sz w:val="24"/>
             <w:szCs w:val="24"/>
           </w:rPr>
-          <w:t>https://wave.web</w:t>
-        </w:r>
-        <w:r>
-          <w:rPr>
-            <w:rStyle w:val="Hipervnculo"/>
-            <w:rFonts w:ascii="Arial Narrow" w:hAnsi="Arial Narrow"/>
-            <w:sz w:val="24"/>
-            <w:szCs w:val="24"/>
-          </w:rPr>
-          <w:t>a</w:t>
-        </w:r>
-        <w:r>
-          <w:rPr>
-            <w:rStyle w:val="Hipervnculo"/>
-            <w:rFonts w:ascii="Arial Narrow" w:hAnsi="Arial Narrow"/>
-            <w:sz w:val="24"/>
-            <w:szCs w:val="24"/>
-          </w:rPr>
-          <w:t>im.org/</w:t>
+          <w:t>https://wave.webaim.org/</w:t>
         </w:r>
       </w:hyperlink>
+      <w:r>
+        <w:rPr>
+          <w:rStyle w:val="Hipervnculo"/>
+          <w:rFonts w:ascii="Arial Narrow" w:hAnsi="Arial Narrow"/>
+          <w:sz w:val="24"/>
+          <w:szCs w:val="24"/>
+        </w:rPr>
+        <w:br/>
+        <w:t xml:space="preserve">              </w:t>
+      </w:r>
+    </w:p>
+    <w:p>
+      <w:pPr>
+        <w:rPr>
+          <w:rStyle w:val="Hipervnculo"/>
+          <w:rFonts w:ascii="Arial Narrow" w:hAnsi="Arial Narrow"/>
+          <w:sz w:val="24"/>
+          <w:szCs w:val="24"/>
+        </w:rPr>
+      </w:pPr>
+      <w:r>
+        <w:rPr>
+          <w:rStyle w:val="Hipervnculo"/>
+          <w:rFonts w:ascii="Arial Narrow" w:hAnsi="Arial Narrow"/>
+          <w:sz w:val="24"/>
+          <w:szCs w:val="24"/>
+        </w:rPr>
+        <w:br w:type="page"/>
+      </w:r>
+    </w:p>
+    <w:p>
+      <w:pPr>
+        <w:ind w:firstLine="708"/>
+        <w:rPr>
+          <w:rStyle w:val="Hipervnculo"/>
+          <w:rFonts w:ascii="Arial Narrow" w:hAnsi="Arial Narrow"/>
+          <w:color w:val="auto"/>
+          <w:sz w:val="24"/>
+          <w:szCs w:val="24"/>
+          <w:u w:val="none"/>
+        </w:rPr>
+      </w:pPr>
+      <w:r>
+        <w:rPr>
+          <w:rStyle w:val="Hipervnculo"/>
+          <w:rFonts w:ascii="Arial Narrow" w:hAnsi="Arial Narrow"/>
+          <w:color w:val="auto"/>
+          <w:sz w:val="24"/>
+          <w:szCs w:val="24"/>
+          <w:u w:val="none"/>
+        </w:rPr>
+        <w:lastRenderedPageBreak/>
+        <w:t>-</w:t>
+      </w:r>
+      <w:proofErr w:type="spellStart"/>
+      <w:r>
+        <w:rPr>
+          <w:rStyle w:val="Hipervnculo"/>
+          <w:rFonts w:ascii="Arial Narrow" w:hAnsi="Arial Narrow"/>
+          <w:color w:val="auto"/>
+          <w:sz w:val="24"/>
+          <w:szCs w:val="24"/>
+          <w:u w:val="none"/>
+        </w:rPr>
+        <w:t>Astursalud</w:t>
+      </w:r>
+      <w:proofErr w:type="spellEnd"/>
+      <w:r>
+        <w:rPr>
+          <w:rStyle w:val="Hipervnculo"/>
+          <w:rFonts w:ascii="Arial Narrow" w:hAnsi="Arial Narrow"/>
+          <w:color w:val="auto"/>
+          <w:sz w:val="24"/>
+          <w:szCs w:val="24"/>
+          <w:u w:val="none"/>
+        </w:rPr>
+        <w:t>:</w:t>
+      </w:r>
+    </w:p>
+    <w:p>
+      <w:pPr>
+        <w:ind w:firstLine="708"/>
+        <w:rPr>
+          <w:rFonts w:ascii="Arial Narrow" w:hAnsi="Arial Narrow"/>
+          <w:sz w:val="20"/>
+          <w:szCs w:val="24"/>
+        </w:rPr>
+      </w:pPr>
+      <w:r>
+        <w:rPr>
+          <w:rFonts w:ascii="Arial Narrow" w:hAnsi="Arial Narrow"/>
+          <w:noProof/>
+          <w:sz w:val="20"/>
+          <w:szCs w:val="24"/>
+          <w:lang w:eastAsia="es-ES"/>
+        </w:rPr>
+        <w:drawing>
+          <wp:inline distT="0" distB="0" distL="0" distR="0" wp14:anchorId="4F594380" wp14:editId="3BF66C7B">
+            <wp:extent cx="6184900" cy="3194467"/>
+            <wp:effectExtent l="0" t="0" r="6350" b="6350"/>
+            <wp:docPr id="1" name="Imagen 1"/>
+            <wp:cNvGraphicFramePr>
+              <a:graphicFrameLocks xmlns:a="http://schemas.openxmlformats.org/drawingml/2006/main" noChangeAspect="1"/>
+            </wp:cNvGraphicFramePr>
+            <a:graphic xmlns:a="http://schemas.openxmlformats.org/drawingml/2006/main">
+              <a:graphicData uri="http://schemas.openxmlformats.org/drawingml/2006/picture">
+                <pic:pic xmlns:pic="http://schemas.openxmlformats.org/drawingml/2006/picture">
+                  <pic:nvPicPr>
+                    <pic:cNvPr id="1" name=""/>
+                    <pic:cNvPicPr/>
+                  </pic:nvPicPr>
+                  <pic:blipFill>
+                    <a:blip r:embed="rId11"/>
+                    <a:stretch>
+                      <a:fillRect/>
+                    </a:stretch>
+                  </pic:blipFill>
+                  <pic:spPr>
+                    <a:xfrm>
+                      <a:off x="0" y="0"/>
+                      <a:ext cx="6200802" cy="3202680"/>
+                    </a:xfrm>
+                    <a:prstGeom prst="rect">
+                      <a:avLst/>
+                    </a:prstGeom>
+                  </pic:spPr>
+                </pic:pic>
+              </a:graphicData>
+            </a:graphic>
+          </wp:inline>
+        </w:drawing>
+      </w:r>
+    </w:p>
+    <w:p>
+      <w:pPr>
+        <w:ind w:firstLine="708"/>
+        <w:rPr>
+          <w:rStyle w:val="Hipervnculo"/>
+          <w:rFonts w:ascii="Arial Narrow" w:hAnsi="Arial Narrow"/>
+          <w:color w:val="auto"/>
+          <w:sz w:val="24"/>
+          <w:szCs w:val="24"/>
+          <w:u w:val="none"/>
+        </w:rPr>
+      </w:pPr>
+      <w:r>
+        <w:rPr>
+          <w:rStyle w:val="Hipervnculo"/>
+          <w:rFonts w:ascii="Arial Narrow" w:hAnsi="Arial Narrow"/>
+          <w:color w:val="auto"/>
+          <w:sz w:val="24"/>
+          <w:szCs w:val="24"/>
+          <w:u w:val="none"/>
+        </w:rPr>
+        <w:t>-</w:t>
+      </w:r>
+      <w:proofErr w:type="spellStart"/>
+      <w:r>
+        <w:rPr>
+          <w:rStyle w:val="Hipervnculo"/>
+          <w:rFonts w:ascii="Arial Narrow" w:hAnsi="Arial Narrow"/>
+          <w:color w:val="auto"/>
+          <w:sz w:val="24"/>
+          <w:szCs w:val="24"/>
+          <w:u w:val="none"/>
+        </w:rPr>
+        <w:t>Cruzroja</w:t>
+      </w:r>
+      <w:proofErr w:type="spellEnd"/>
+      <w:r>
+        <w:rPr>
+          <w:rStyle w:val="Hipervnculo"/>
+          <w:rFonts w:ascii="Arial Narrow" w:hAnsi="Arial Narrow"/>
+          <w:color w:val="auto"/>
+          <w:sz w:val="24"/>
+          <w:szCs w:val="24"/>
+          <w:u w:val="none"/>
+        </w:rPr>
+        <w:t>:</w:t>
+      </w:r>
+    </w:p>
+    <w:p>
+      <w:pPr>
+        <w:ind w:firstLine="708"/>
+        <w:rPr>
+          <w:rStyle w:val="Hipervnculo"/>
+          <w:rFonts w:ascii="Arial Narrow" w:hAnsi="Arial Narrow"/>
+          <w:color w:val="auto"/>
+          <w:sz w:val="24"/>
+          <w:szCs w:val="24"/>
+          <w:u w:val="none"/>
+        </w:rPr>
+      </w:pPr>
+      <w:r>
+        <w:rPr>
+          <w:rStyle w:val="Hipervnculo"/>
+          <w:rFonts w:ascii="Arial Narrow" w:hAnsi="Arial Narrow"/>
+          <w:noProof/>
+          <w:color w:val="auto"/>
+          <w:sz w:val="24"/>
+          <w:szCs w:val="24"/>
+          <w:u w:val="none"/>
+          <w:lang w:eastAsia="es-ES"/>
+        </w:rPr>
+        <w:drawing>
+          <wp:inline distT="0" distB="0" distL="0" distR="0" wp14:anchorId="2EF819D8" wp14:editId="39AB6105">
+            <wp:extent cx="6390640" cy="3173095"/>
+            <wp:effectExtent l="0" t="0" r="0" b="8255"/>
+            <wp:docPr id="3" name="Imagen 3"/>
+            <wp:cNvGraphicFramePr>
+              <a:graphicFrameLocks xmlns:a="http://schemas.openxmlformats.org/drawingml/2006/main" noChangeAspect="1"/>
+            </wp:cNvGraphicFramePr>
+            <a:graphic xmlns:a="http://schemas.openxmlformats.org/drawingml/2006/main">
+              <a:graphicData uri="http://schemas.openxmlformats.org/drawingml/2006/picture">
+                <pic:pic xmlns:pic="http://schemas.openxmlformats.org/drawingml/2006/picture">
+                  <pic:nvPicPr>
+                    <pic:cNvPr id="1" name=""/>
+                    <pic:cNvPicPr/>
+                  </pic:nvPicPr>
+                  <pic:blipFill>
+                    <a:blip r:embed="rId12"/>
+                    <a:stretch>
+                      <a:fillRect/>
+                    </a:stretch>
+                  </pic:blipFill>
+                  <pic:spPr>
+                    <a:xfrm>
+                      <a:off x="0" y="0"/>
+                      <a:ext cx="6390640" cy="3173095"/>
+                    </a:xfrm>
+                    <a:prstGeom prst="rect">
+                      <a:avLst/>
+                    </a:prstGeom>
+                  </pic:spPr>
+                </pic:pic>
+              </a:graphicData>
+            </a:graphic>
+          </wp:inline>
+        </w:drawing>
+      </w:r>
+    </w:p>
+    <w:p>
+      <w:pPr>
+        <w:rPr>
+          <w:rStyle w:val="Hipervnculo"/>
+          <w:rFonts w:ascii="Arial Narrow" w:hAnsi="Arial Narrow"/>
+          <w:color w:val="auto"/>
+          <w:sz w:val="24"/>
+          <w:szCs w:val="24"/>
+          <w:u w:val="none"/>
+        </w:rPr>
+      </w:pPr>
+      <w:r>
+        <w:rPr>
+          <w:rStyle w:val="Hipervnculo"/>
+          <w:rFonts w:ascii="Arial Narrow" w:hAnsi="Arial Narrow"/>
+          <w:color w:val="auto"/>
+          <w:sz w:val="24"/>
+          <w:szCs w:val="24"/>
+          <w:u w:val="none"/>
+        </w:rPr>
+        <w:br w:type="page"/>
+      </w:r>
+    </w:p>
+    <w:p>
+      <w:pPr>
+        <w:ind w:firstLine="708"/>
+        <w:rPr>
+          <w:rStyle w:val="Hipervnculo"/>
+          <w:rFonts w:ascii="Arial Narrow" w:hAnsi="Arial Narrow"/>
+          <w:color w:val="auto"/>
+          <w:sz w:val="24"/>
+          <w:szCs w:val="24"/>
+          <w:u w:val="none"/>
+        </w:rPr>
+      </w:pPr>
+      <w:r>
+        <w:rPr>
+          <w:rStyle w:val="Hipervnculo"/>
+          <w:rFonts w:ascii="Arial Narrow" w:hAnsi="Arial Narrow"/>
+          <w:color w:val="auto"/>
+          <w:sz w:val="24"/>
+          <w:szCs w:val="24"/>
+          <w:u w:val="none"/>
+        </w:rPr>
+        <w:lastRenderedPageBreak/>
+        <w:t>-</w:t>
+      </w:r>
+      <w:r>
+        <w:rPr>
+          <w:rStyle w:val="Hipervnculo"/>
+          <w:rFonts w:ascii="Arial Narrow" w:hAnsi="Arial Narrow"/>
+          <w:color w:val="auto"/>
+          <w:sz w:val="24"/>
+          <w:szCs w:val="24"/>
+          <w:u w:val="none"/>
+        </w:rPr>
+        <w:t>ONCE:</w:t>
+      </w:r>
+    </w:p>
+    <w:p>
+      <w:pPr>
+        <w:ind w:firstLine="708"/>
+        <w:rPr>
+          <w:rStyle w:val="Hipervnculo"/>
+          <w:rFonts w:ascii="Arial Narrow" w:hAnsi="Arial Narrow"/>
+          <w:color w:val="auto"/>
+          <w:sz w:val="24"/>
+          <w:szCs w:val="24"/>
+          <w:u w:val="none"/>
+        </w:rPr>
+      </w:pPr>
+      <w:r>
+        <w:rPr>
+          <w:rStyle w:val="Hipervnculo"/>
+          <w:rFonts w:ascii="Arial Narrow" w:hAnsi="Arial Narrow"/>
+          <w:noProof/>
+          <w:color w:val="auto"/>
+          <w:sz w:val="24"/>
+          <w:szCs w:val="24"/>
+          <w:u w:val="none"/>
+          <w:lang w:eastAsia="es-ES"/>
+        </w:rPr>
+        <w:drawing>
+          <wp:inline distT="0" distB="0" distL="0" distR="0" wp14:anchorId="10CD5D8E" wp14:editId="53A17C72">
+            <wp:extent cx="6390640" cy="3312160"/>
+            <wp:effectExtent l="0" t="0" r="0" b="2540"/>
+            <wp:docPr id="2" name="Imagen 2"/>
+            <wp:cNvGraphicFramePr>
+              <a:graphicFrameLocks xmlns:a="http://schemas.openxmlformats.org/drawingml/2006/main" noChangeAspect="1"/>
+            </wp:cNvGraphicFramePr>
+            <a:graphic xmlns:a="http://schemas.openxmlformats.org/drawingml/2006/main">
+              <a:graphicData uri="http://schemas.openxmlformats.org/drawingml/2006/picture">
+                <pic:pic xmlns:pic="http://schemas.openxmlformats.org/drawingml/2006/picture">
+                  <pic:nvPicPr>
+                    <pic:cNvPr id="1" name=""/>
+                    <pic:cNvPicPr/>
+                  </pic:nvPicPr>
+                  <pic:blipFill>
+                    <a:blip r:embed="rId13"/>
+                    <a:stretch>
+                      <a:fillRect/>
+                    </a:stretch>
+                  </pic:blipFill>
+                  <pic:spPr>
+                    <a:xfrm>
+                      <a:off x="0" y="0"/>
+                      <a:ext cx="6390640" cy="3312160"/>
+                    </a:xfrm>
+                    <a:prstGeom prst="rect">
+                      <a:avLst/>
+                    </a:prstGeom>
+                  </pic:spPr>
+                </pic:pic>
+              </a:graphicData>
+            </a:graphic>
+          </wp:inline>
+        </w:drawing>
+      </w:r>
+    </w:p>
+    <w:p>
+      <w:pPr>
+        <w:ind w:firstLine="708"/>
+        <w:rPr>
+          <w:rFonts w:ascii="Arial Narrow" w:hAnsi="Arial Narrow"/>
+          <w:sz w:val="20"/>
+          <w:szCs w:val="24"/>
+        </w:rPr>
+      </w:pPr>
     </w:p>
     <w:p>
       <w:pPr>
@@ -787,7 +1251,7 @@
           <w:szCs w:val="24"/>
         </w:rPr>
       </w:pPr>
-      <w:hyperlink r:id="rId11" w:history="1">
+      <w:hyperlink r:id="rId14" w:history="1">
         <w:r>
           <w:rPr>
             <w:rStyle w:val="Hipervnculo"/>
@@ -946,8 +1410,61 @@
           <w:sz w:val="24"/>
           <w:szCs w:val="24"/>
         </w:rPr>
+        <w:t>Diseño manejable de formularios</w:t>
+      </w:r>
+    </w:p>
+    <w:p>
+      <w:pPr>
+        <w:ind w:left="284"/>
+        <w:rPr>
+          <w:rFonts w:ascii="Arial Narrow" w:hAnsi="Arial Narrow"/>
+          <w:sz w:val="24"/>
+          <w:szCs w:val="24"/>
+        </w:rPr>
+      </w:pPr>
+      <w:r>
+        <w:rPr>
+          <w:rFonts w:ascii="Arial Narrow" w:hAnsi="Arial Narrow"/>
+          <w:sz w:val="24"/>
+          <w:szCs w:val="24"/>
+        </w:rPr>
+        <w:t>Seguro que puedes hacer algún cambio en la web para mejorar su accesibilidad. Hazlos, enumera en éste apartado en qué has mejorado la accesibilidad de tu web y vuelve a entregar la web con las modificaciones realizadas.</w:t>
+      </w:r>
+    </w:p>
+    <w:p>
+      <w:pPr>
+        <w:rPr>
+          <w:rFonts w:ascii="Arial Narrow" w:hAnsi="Arial Narrow"/>
+          <w:sz w:val="24"/>
+          <w:szCs w:val="24"/>
+        </w:rPr>
+      </w:pPr>
+      <w:r>
+        <w:rPr>
+          <w:rFonts w:ascii="Arial Narrow" w:hAnsi="Arial Narrow"/>
+          <w:sz w:val="24"/>
+          <w:szCs w:val="24"/>
+        </w:rPr>
+        <w:br w:type="page"/>
+      </w:r>
+    </w:p>
+    <w:p>
+      <w:pPr>
+        <w:ind w:left="284"/>
+        <w:rPr>
+          <w:rFonts w:ascii="Arial Narrow" w:hAnsi="Arial Narrow"/>
+          <w:sz w:val="24"/>
+          <w:szCs w:val="24"/>
+        </w:rPr>
+      </w:pPr>
+      <w:r>
+        <w:rPr>
+          <w:rFonts w:ascii="Arial Narrow" w:hAnsi="Arial Narrow"/>
+          <w:sz w:val="24"/>
+          <w:szCs w:val="24"/>
+        </w:rPr>
         <w:lastRenderedPageBreak/>
-        <w:t>Diseño manejable de formularios</w:t>
+        <w:t>-Permite navegación por teclado mediante Tabulaciones.</w:t>
       </w:r>
     </w:p>
     <w:p>
@@ -965,7 +1482,7 @@
           <w:sz w:val="24"/>
           <w:szCs w:val="24"/>
         </w:rPr>
-        <w:t>Seguro que puedes hacer algún cambio en la web para mejorar su accesibilidad. Hazlos, enumera en éste apartado en qué has mejorado la accesibilidad de tu web y vuelve a entregar la web con las modificaciones realizadas.</w:t>
+        <w:t>-Colores de alto contraste:</w:t>
       </w:r>
     </w:p>
     <w:p>
@@ -977,6 +1494,150 @@
           <w:szCs w:val="24"/>
         </w:rPr>
       </w:pPr>
+      <w:r>
+        <w:rPr>
+          <w:rFonts w:ascii="Arial Narrow" w:hAnsi="Arial Narrow"/>
+          <w:noProof/>
+          <w:sz w:val="24"/>
+          <w:szCs w:val="24"/>
+          <w:lang w:eastAsia="es-ES"/>
+        </w:rPr>
+        <w:drawing>
+          <wp:inline distT="0" distB="0" distL="0" distR="0" wp14:anchorId="072894C0" wp14:editId="0DABD1F1">
+            <wp:extent cx="6390640" cy="3488690"/>
+            <wp:effectExtent l="0" t="0" r="0" b="0"/>
+            <wp:docPr id="4" name="Imagen 4"/>
+            <wp:cNvGraphicFramePr>
+              <a:graphicFrameLocks xmlns:a="http://schemas.openxmlformats.org/drawingml/2006/main" noChangeAspect="1"/>
+            </wp:cNvGraphicFramePr>
+            <a:graphic xmlns:a="http://schemas.openxmlformats.org/drawingml/2006/main">
+              <a:graphicData uri="http://schemas.openxmlformats.org/drawingml/2006/picture">
+                <pic:pic xmlns:pic="http://schemas.openxmlformats.org/drawingml/2006/picture">
+                  <pic:nvPicPr>
+                    <pic:cNvPr id="1" name=""/>
+                    <pic:cNvPicPr/>
+                  </pic:nvPicPr>
+                  <pic:blipFill>
+                    <a:blip r:embed="rId15"/>
+                    <a:stretch>
+                      <a:fillRect/>
+                    </a:stretch>
+                  </pic:blipFill>
+                  <pic:spPr>
+                    <a:xfrm>
+                      <a:off x="0" y="0"/>
+                      <a:ext cx="6390640" cy="3488690"/>
+                    </a:xfrm>
+                    <a:prstGeom prst="rect">
+                      <a:avLst/>
+                    </a:prstGeom>
+                  </pic:spPr>
+                </pic:pic>
+              </a:graphicData>
+            </a:graphic>
+          </wp:inline>
+        </w:drawing>
+      </w:r>
+    </w:p>
+    <w:p>
+      <w:pPr>
+        <w:ind w:left="284"/>
+        <w:rPr>
+          <w:rFonts w:ascii="Arial Narrow" w:hAnsi="Arial Narrow"/>
+          <w:sz w:val="24"/>
+          <w:szCs w:val="24"/>
+        </w:rPr>
+      </w:pPr>
+      <w:r>
+        <w:rPr>
+          <w:rFonts w:ascii="Arial Narrow" w:hAnsi="Arial Narrow"/>
+          <w:sz w:val="24"/>
+          <w:szCs w:val="24"/>
+        </w:rPr>
+        <w:t>-</w:t>
+      </w:r>
+      <w:r>
+        <w:rPr>
+          <w:rFonts w:ascii="Arial Narrow" w:hAnsi="Arial Narrow"/>
+          <w:sz w:val="24"/>
+          <w:szCs w:val="24"/>
+        </w:rPr>
+        <w:t>Tenía ya puesto el texto alternativo en las imágenes:</w:t>
+      </w:r>
+    </w:p>
+    <w:p>
+      <w:pPr>
+        <w:ind w:left="284"/>
+        <w:rPr>
+          <w:rFonts w:ascii="Arial Narrow" w:hAnsi="Arial Narrow"/>
+          <w:sz w:val="24"/>
+          <w:szCs w:val="24"/>
+        </w:rPr>
+      </w:pPr>
+      <w:r>
+        <w:rPr>
+          <w:rFonts w:ascii="Arial Narrow" w:hAnsi="Arial Narrow"/>
+          <w:sz w:val="24"/>
+          <w:szCs w:val="24"/>
+        </w:rPr>
+        <w:drawing>
+          <wp:inline distT="0" distB="0" distL="0" distR="0" wp14:anchorId="7FDEB98B" wp14:editId="4C89FC70">
+            <wp:extent cx="6390640" cy="922020"/>
+            <wp:effectExtent l="0" t="0" r="0" b="0"/>
+            <wp:docPr id="5" name="Imagen 5"/>
+            <wp:cNvGraphicFramePr>
+              <a:graphicFrameLocks xmlns:a="http://schemas.openxmlformats.org/drawingml/2006/main" noChangeAspect="1"/>
+            </wp:cNvGraphicFramePr>
+            <a:graphic xmlns:a="http://schemas.openxmlformats.org/drawingml/2006/main">
+              <a:graphicData uri="http://schemas.openxmlformats.org/drawingml/2006/picture">
+                <pic:pic xmlns:pic="http://schemas.openxmlformats.org/drawingml/2006/picture">
+                  <pic:nvPicPr>
+                    <pic:cNvPr id="1" name=""/>
+                    <pic:cNvPicPr/>
+                  </pic:nvPicPr>
+                  <pic:blipFill>
+                    <a:blip r:embed="rId16"/>
+                    <a:stretch>
+                      <a:fillRect/>
+                    </a:stretch>
+                  </pic:blipFill>
+                  <pic:spPr>
+                    <a:xfrm>
+                      <a:off x="0" y="0"/>
+                      <a:ext cx="6390640" cy="922020"/>
+                    </a:xfrm>
+                    <a:prstGeom prst="rect">
+                      <a:avLst/>
+                    </a:prstGeom>
+                  </pic:spPr>
+                </pic:pic>
+              </a:graphicData>
+            </a:graphic>
+          </wp:inline>
+        </w:drawing>
+      </w:r>
+    </w:p>
+    <w:p>
+      <w:pPr>
+        <w:ind w:left="284"/>
+        <w:rPr>
+          <w:rFonts w:ascii="Arial Narrow" w:hAnsi="Arial Narrow"/>
+          <w:sz w:val="24"/>
+          <w:szCs w:val="24"/>
+        </w:rPr>
+      </w:pPr>
+      <w:bookmarkStart w:id="0" w:name="_GoBack"/>
+      <w:bookmarkEnd w:id="0"/>
+    </w:p>
+    <w:p>
+      <w:pPr>
+        <w:ind w:left="284"/>
+        <w:rPr>
+          <w:rFonts w:ascii="Arial Narrow" w:hAnsi="Arial Narrow"/>
+          <w:sz w:val="24"/>
+          <w:szCs w:val="24"/>
+        </w:rPr>
+      </w:pPr>
     </w:p>
     <w:p>
       <w:pPr>
@@ -1006,8 +1667,8 @@
       </w:pPr>
     </w:p>
     <w:sectPr>
-      <w:headerReference w:type="default" r:id="rId12"/>
-      <w:footerReference w:type="default" r:id="rId13"/>
+      <w:headerReference w:type="default" r:id="rId17"/>
+      <w:footerReference w:type="default" r:id="rId18"/>
       <w:pgSz w:w="11906" w:h="16838"/>
       <w:pgMar w:top="1417" w:right="991" w:bottom="1417" w:left="851" w:header="708" w:footer="708" w:gutter="0"/>
       <w:cols w:space="708"/>
@@ -1108,7 +1769,7 @@
         <w:noProof/>
         <w:color w:val="4472C4" w:themeColor="accent1"/>
       </w:rPr>
-      <w:t>2</w:t>
+      <w:t>4</w:t>
     </w:r>
     <w:r>
       <w:rPr>

</xml_diff>